<commit_message>
Added Experiment 13 Code & Output, all experiments done.
</commit_message>
<xml_diff>
--- a/Programs in College/Python/Output Documents/Exp10.docx
+++ b/Programs in College/Python/Output Documents/Exp10.docx
@@ -1463,18 +1463,18 @@
         </w:rPr>
         <w:t>:</w:t>
       </w:r>
+    </w:p>
+    <w:p>
+      <w:pPr>
+        <w:spacing w:after="0"/>
+        <w:rPr>
+          <w:b/>
+          <w:sz w:val="72"/>
+          <w:lang w:val="en-US"/>
+        </w:rPr>
+      </w:pPr>
       <w:bookmarkStart w:id="0" w:name="_GoBack"/>
       <w:bookmarkEnd w:id="0"/>
-    </w:p>
-    <w:p>
-      <w:pPr>
-        <w:spacing w:after="0"/>
-        <w:rPr>
-          <w:b/>
-          <w:sz w:val="72"/>
-          <w:lang w:val="en-US"/>
-        </w:rPr>
-      </w:pPr>
       <w:r>
         <w:rPr>
           <w:b/>
@@ -1518,6 +1518,15 @@
                   <pic:blipFill>
                     <a:blip r:embed="rId5">
                       <a:extLst>
+                        <a:ext uri="{BEBA8EAE-BF5A-486C-A8C5-ECC9F3942E4B}">
+                          <a14:imgProps xmlns:a14="http://schemas.microsoft.com/office/drawing/2010/main">
+                            <a14:imgLayer r:embed="rId6">
+                              <a14:imgEffect>
+                                <a14:brightnessContrast bright="45000"/>
+                              </a14:imgEffect>
+                            </a14:imgLayer>
+                          </a14:imgProps>
+                        </a:ext>
                         <a:ext uri="{28A0092B-C50C-407E-A947-70E740481C1C}">
                           <a14:useLocalDpi xmlns:a14="http://schemas.microsoft.com/office/drawing/2010/main" val="0"/>
                         </a:ext>
@@ -1594,8 +1603,17 @@
                     </pic:cNvPicPr>
                   </pic:nvPicPr>
                   <pic:blipFill>
-                    <a:blip r:embed="rId6">
+                    <a:blip r:embed="rId7">
                       <a:extLst>
+                        <a:ext uri="{BEBA8EAE-BF5A-486C-A8C5-ECC9F3942E4B}">
+                          <a14:imgProps xmlns:a14="http://schemas.microsoft.com/office/drawing/2010/main">
+                            <a14:imgLayer r:embed="rId8">
+                              <a14:imgEffect>
+                                <a14:brightnessContrast bright="45000"/>
+                              </a14:imgEffect>
+                            </a14:imgLayer>
+                          </a14:imgProps>
+                        </a:ext>
                         <a:ext uri="{28A0092B-C50C-407E-A947-70E740481C1C}">
                           <a14:useLocalDpi xmlns:a14="http://schemas.microsoft.com/office/drawing/2010/main" val="0"/>
                         </a:ext>

</xml_diff>